<commit_message>
Classifier Experiment Writeup Added
</commit_message>
<xml_diff>
--- a/meetings/meeting-12.docx
+++ b/meetings/meeting-12.docx
@@ -27,8 +27,17 @@
           <w:b/>
           <w:bCs/>
         </w:rPr>
-        <w:t>Summary of what was agreed last week</w:t>
-      </w:r>
+        <w:t xml:space="preserve">Summary of what was agreed last </w:t>
+      </w:r>
+      <w:proofErr w:type="gramStart"/>
+      <w:r>
+        <w:rPr>
+          <w:b/>
+          <w:bCs/>
+        </w:rPr>
+        <w:t>week</w:t>
+      </w:r>
+      <w:proofErr w:type="gramEnd"/>
     </w:p>
     <w:p>
       <w:pPr>
@@ -59,8 +68,13 @@
         </w:rPr>
       </w:pPr>
       <w:r>
-        <w:t>Continue topic modelling development</w:t>
-      </w:r>
+        <w:t xml:space="preserve">Continue topic modelling </w:t>
+      </w:r>
+      <w:proofErr w:type="gramStart"/>
+      <w:r>
+        <w:t>development</w:t>
+      </w:r>
+      <w:proofErr w:type="gramEnd"/>
     </w:p>
     <w:p>
       <w:pPr>
@@ -75,8 +89,13 @@
         </w:rPr>
       </w:pPr>
       <w:r>
-        <w:t>Continue improving web app look</w:t>
-      </w:r>
+        <w:t xml:space="preserve">Continue improving web app </w:t>
+      </w:r>
+      <w:proofErr w:type="gramStart"/>
+      <w:r>
+        <w:t>look</w:t>
+      </w:r>
+      <w:proofErr w:type="gramEnd"/>
     </w:p>
     <w:p>
       <w:pPr>
@@ -104,8 +123,17 @@
           <w:b/>
           <w:bCs/>
         </w:rPr>
-        <w:t>Progress made in the past week</w:t>
-      </w:r>
+        <w:t xml:space="preserve">Progress made in the past </w:t>
+      </w:r>
+      <w:proofErr w:type="gramStart"/>
+      <w:r>
+        <w:rPr>
+          <w:b/>
+          <w:bCs/>
+        </w:rPr>
+        <w:t>week</w:t>
+      </w:r>
+      <w:proofErr w:type="gramEnd"/>
     </w:p>
     <w:p>
       <w:pPr>
@@ -120,8 +148,13 @@
         </w:rPr>
       </w:pPr>
       <w:r>
-        <w:t>Unsure I could implement Neo4j into web app with current timeframe</w:t>
-      </w:r>
+        <w:t xml:space="preserve">Unsure I could implement Neo4j into web app with current </w:t>
+      </w:r>
+      <w:proofErr w:type="gramStart"/>
+      <w:r>
+        <w:t>timeframe</w:t>
+      </w:r>
+      <w:proofErr w:type="gramEnd"/>
     </w:p>
     <w:p>
       <w:pPr>
@@ -138,9 +171,19 @@
       <w:r>
         <w:t xml:space="preserve">Fixed </w:t>
       </w:r>
-      <w:r>
-        <w:t>DBPedia-Spacy API issue by using local version and hosting server</w:t>
-      </w:r>
+      <w:proofErr w:type="spellStart"/>
+      <w:r>
+        <w:t>DBPedia</w:t>
+      </w:r>
+      <w:proofErr w:type="spellEnd"/>
+      <w:r>
+        <w:t xml:space="preserve">-Spacy API issue by using local version and hosting </w:t>
+      </w:r>
+      <w:proofErr w:type="gramStart"/>
+      <w:r>
+        <w:t>server</w:t>
+      </w:r>
+      <w:proofErr w:type="gramEnd"/>
     </w:p>
     <w:p>
       <w:pPr>
@@ -177,8 +220,13 @@
         </w:rPr>
       </w:pPr>
       <w:r>
-        <w:t>Changed topic modelling to entities and linked sensitivity</w:t>
-      </w:r>
+        <w:t xml:space="preserve">Changed topic modelling to entities and linked </w:t>
+      </w:r>
+      <w:proofErr w:type="gramStart"/>
+      <w:r>
+        <w:t>sensitivity</w:t>
+      </w:r>
+      <w:proofErr w:type="gramEnd"/>
     </w:p>
     <w:p>
       <w:pPr>
@@ -196,8 +244,13 @@
         <w:t xml:space="preserve">Created corpus analytics page and displayed </w:t>
       </w:r>
       <w:r>
-        <w:t>topic modelling</w:t>
-      </w:r>
+        <w:t xml:space="preserve">topic </w:t>
+      </w:r>
+      <w:proofErr w:type="gramStart"/>
+      <w:r>
+        <w:t>modelling</w:t>
+      </w:r>
+      <w:proofErr w:type="gramEnd"/>
     </w:p>
     <w:p>
       <w:pPr>
@@ -284,7 +337,42 @@
         <w:t xml:space="preserve"> features</w:t>
       </w:r>
       <w:r>
-        <w:t xml:space="preserve"> to complement topic modelling</w:t>
+        <w:t xml:space="preserve"> to complement topic </w:t>
+      </w:r>
+      <w:proofErr w:type="gramStart"/>
+      <w:r>
+        <w:t>modelling</w:t>
+      </w:r>
+      <w:proofErr w:type="gramEnd"/>
+    </w:p>
+    <w:p>
+      <w:pPr>
+        <w:pStyle w:val="ListParagraph"/>
+        <w:ind w:left="1080"/>
+        <w:rPr>
+          <w:b/>
+          <w:bCs/>
+        </w:rPr>
+      </w:pPr>
+    </w:p>
+    <w:p>
+      <w:pPr>
+        <w:pStyle w:val="ListParagraph"/>
+        <w:numPr>
+          <w:ilvl w:val="0"/>
+          <w:numId w:val="4"/>
+        </w:numPr>
+        <w:rPr>
+          <w:b/>
+          <w:bCs/>
+        </w:rPr>
+      </w:pPr>
+      <w:r>
+        <w:rPr>
+          <w:b/>
+          <w:bCs/>
+        </w:rPr>
+        <w:t>Feedback from meeting</w:t>
       </w:r>
     </w:p>
     <w:p>
@@ -299,23 +387,21 @@
           <w:bCs/>
         </w:rPr>
       </w:pPr>
-    </w:p>
-    <w:p>
-      <w:pPr>
-        <w:pStyle w:val="ListParagraph"/>
-        <w:ind w:left="1080"/>
-        <w:rPr>
-          <w:b/>
-          <w:bCs/>
-        </w:rPr>
-      </w:pPr>
+      <w:r>
+        <w:t xml:space="preserve">Write up classifier </w:t>
+      </w:r>
+      <w:proofErr w:type="gramStart"/>
+      <w:r>
+        <w:t>experiment</w:t>
+      </w:r>
+      <w:proofErr w:type="gramEnd"/>
     </w:p>
     <w:p>
       <w:pPr>
         <w:pStyle w:val="ListParagraph"/>
         <w:numPr>
           <w:ilvl w:val="0"/>
-          <w:numId w:val="4"/>
+          <w:numId w:val="8"/>
         </w:numPr>
         <w:rPr>
           <w:b/>
@@ -323,20 +409,53 @@
         </w:rPr>
       </w:pPr>
       <w:r>
-        <w:rPr>
-          <w:b/>
-          <w:bCs/>
-        </w:rPr>
-        <w:t>Feedback from meeting</w:t>
-      </w:r>
+        <w:t xml:space="preserve">Add topic names and related documents to corpus </w:t>
+      </w:r>
+      <w:proofErr w:type="gramStart"/>
+      <w:r>
+        <w:t>analytics</w:t>
+      </w:r>
+      <w:proofErr w:type="gramEnd"/>
     </w:p>
     <w:p>
       <w:pPr>
         <w:pStyle w:val="ListParagraph"/>
         <w:numPr>
           <w:ilvl w:val="0"/>
-          <w:numId w:val="6"/>
+          <w:numId w:val="8"/>
         </w:numPr>
+        <w:rPr>
+          <w:b/>
+          <w:bCs/>
+        </w:rPr>
+      </w:pPr>
+      <w:r>
+        <w:t xml:space="preserve">Reduce icons and add document entities on view documents </w:t>
+      </w:r>
+      <w:proofErr w:type="gramStart"/>
+      <w:r>
+        <w:t>page</w:t>
+      </w:r>
+      <w:proofErr w:type="gramEnd"/>
+    </w:p>
+    <w:p>
+      <w:pPr>
+        <w:pStyle w:val="ListParagraph"/>
+        <w:numPr>
+          <w:ilvl w:val="0"/>
+          <w:numId w:val="8"/>
+        </w:numPr>
+        <w:rPr>
+          <w:b/>
+          <w:bCs/>
+        </w:rPr>
+      </w:pPr>
+      <w:r>
+        <w:t>Potentially introduce an individual page displaying information for each entity</w:t>
+      </w:r>
+    </w:p>
+    <w:p>
+      <w:pPr>
         <w:rPr>
           <w:b/>
           <w:bCs/>
@@ -447,7 +566,29 @@
         <w:szCs w:val="20"/>
       </w:rPr>
       <w:br/>
-      <w:t>You will work with named entity recognition tools (e.g. spacy https://spacy.io/) along with entity linking tool such as ReFinED (https://github.com/amazon-research/ReFinED) or DBpedia Spotlight (https://www.dbpedia.org/resources/spotlight/). A graph databases such as Neo4j (https://neo4j.com/) will likely also be used to dynamically build a definitive view of the entities within the document collection.</w:t>
+      <w:t>You will work with named entity recognition tools (</w:t>
+    </w:r>
+    <w:proofErr w:type="gramStart"/>
+    <w:r>
+      <w:rPr>
+        <w:i/>
+        <w:iCs/>
+        <w:color w:val="A6A6A6" w:themeColor="background1" w:themeShade="A6"/>
+        <w:sz w:val="20"/>
+        <w:szCs w:val="20"/>
+      </w:rPr>
+      <w:t>e.g.</w:t>
+    </w:r>
+    <w:proofErr w:type="gramEnd"/>
+    <w:r>
+      <w:rPr>
+        <w:i/>
+        <w:iCs/>
+        <w:color w:val="A6A6A6" w:themeColor="background1" w:themeShade="A6"/>
+        <w:sz w:val="20"/>
+        <w:szCs w:val="20"/>
+      </w:rPr>
+      <w:t xml:space="preserve"> spacy https://spacy.io/) along with entity linking tool such as ReFinED (https://github.com/amazon-research/ReFinED) or DBpedia Spotlight (https://www.dbpedia.org/resources/spotlight/). A graph databases such as Neo4j (https://neo4j.com/) will likely also be used to dynamically build a definitive view of the entities within the document collection.</w:t>
     </w:r>
   </w:p>
   <w:p>

</xml_diff>